<commit_message>
files of second session are now added.
</commit_message>
<xml_diff>
--- a/python_cource_list_of_contents.docx
+++ b/python_cource_list_of_contents.docx
@@ -183,6 +183,15 @@
         </w:rPr>
         <w:t xml:space="preserve"> </w:t>
       </w:r>
+      <w:r>
+        <w:rPr>
+          <w:rFonts w:ascii="Gabriola" w:hAnsi="Gabriola"/>
+          <w:sz w:val="40"/>
+          <w:szCs w:val="40"/>
+          <w:lang w:bidi="fa-IR"/>
+        </w:rPr>
+        <w:t>- slicing</w:t>
+      </w:r>
     </w:p>
     <w:p>
       <w:pPr>
@@ -394,24 +403,7 @@
           <w:lang w:bidi="fa-IR"/>
         </w:rPr>
         <w:tab/>
-      </w:r>
-      <w:r>
-        <w:rPr>
-          <w:rFonts w:ascii="Gabriola" w:hAnsi="Gabriola"/>
-          <w:sz w:val="40"/>
-          <w:szCs w:val="40"/>
-          <w:lang w:bidi="fa-IR"/>
-        </w:rPr>
-        <w:tab/>
-      </w:r>
-      <w:r>
-        <w:rPr>
-          <w:rFonts w:ascii="Gabriola" w:hAnsi="Gabriola"/>
-          <w:sz w:val="40"/>
-          <w:szCs w:val="40"/>
-          <w:lang w:bidi="fa-IR"/>
-        </w:rPr>
-        <w:t xml:space="preserve">Type casting </w:t>
+        <w:t xml:space="preserve"> </w:t>
       </w:r>
     </w:p>
     <w:p>

</xml_diff>